<commit_message>
Update User Manual for v3.1; Update pyinstaller command
</commit_message>
<xml_diff>
--- a/User Manual for Invoice Merge.docx
+++ b/User Manual for Invoice Merge.docx
@@ -445,17 +445,10 @@
     </w:p>
     <w:p>
       <w:pPr>
-        <w:rPr>
-          <w:sz w:val="32"/>
-          <w:szCs w:val="32"/>
-        </w:rPr>
-      </w:pPr>
-    </w:p>
-    <w:p>
-      <w:pPr>
         <w:pStyle w:val="Heading1"/>
       </w:pPr>
       <w:r>
+        <w:lastRenderedPageBreak/>
         <w:t>Quick Start: Invoice Merge</w:t>
       </w:r>
     </w:p>
@@ -726,7 +719,6 @@
         </w:numPr>
       </w:pPr>
       <w:r>
-        <w:lastRenderedPageBreak/>
         <w:t xml:space="preserve">The program will then create a new folder named, </w:t>
       </w:r>
       <w:proofErr w:type="spellStart"/>
@@ -747,6 +739,7 @@
         <w:pStyle w:val="Heading1"/>
       </w:pPr>
       <w:r>
+        <w:lastRenderedPageBreak/>
         <w:t>Quick Start: Email Invoices</w:t>
       </w:r>
     </w:p>
@@ -1032,7 +1025,6 @@
           <w:b/>
           <w:bCs/>
         </w:rPr>
-        <w:lastRenderedPageBreak/>
         <w:t>Let it run</w:t>
       </w:r>
     </w:p>
@@ -1071,6 +1063,7 @@
         <w:rPr>
           <w:rFonts w:ascii="Segoe UI Emoji" w:hAnsi="Segoe UI Emoji" w:cs="Segoe UI Emoji"/>
         </w:rPr>
+        <w:lastRenderedPageBreak/>
         <w:t>📊</w:t>
       </w:r>
       <w:r>
@@ -1124,7 +1117,6 @@
     </w:p>
     <w:p>
       <w:r>
-        <w:lastRenderedPageBreak/>
         <w:t>Note</w:t>
       </w:r>
       <w:proofErr w:type="gramStart"/>
@@ -1153,6 +1145,7 @@
           <w:sz w:val="40"/>
           <w:szCs w:val="40"/>
         </w:rPr>
+        <w:lastRenderedPageBreak/>
         <w:t>📘</w:t>
       </w:r>
       <w:r>
@@ -1775,7 +1768,6 @@
                 <w:rFonts w:ascii="Aptos" w:eastAsiaTheme="majorEastAsia" w:hAnsi="Aptos" w:cstheme="majorBidi"/>
                 <w:color w:val="0F4761" w:themeColor="accent1" w:themeShade="BF"/>
               </w:rPr>
-              <w:lastRenderedPageBreak/>
               <w:t>Weights</w:t>
             </w:r>
           </w:p>
@@ -1835,6 +1827,7 @@
           <w:sz w:val="36"/>
           <w:szCs w:val="36"/>
         </w:rPr>
+        <w:lastRenderedPageBreak/>
         <w:t>📌</w:t>
       </w:r>
       <w:r>
@@ -2254,7 +2247,6 @@
           <w:sz w:val="36"/>
           <w:szCs w:val="36"/>
         </w:rPr>
-        <w:lastRenderedPageBreak/>
         <w:t>📂</w:t>
       </w:r>
       <w:r>
@@ -2369,6 +2361,7 @@
           <w:sz w:val="36"/>
           <w:szCs w:val="36"/>
         </w:rPr>
+        <w:lastRenderedPageBreak/>
         <w:t>📄</w:t>
       </w:r>
       <w:r>
@@ -4663,7 +4656,7 @@
           <w:rFonts w:ascii="Aptos" w:eastAsiaTheme="majorEastAsia" w:hAnsi="Aptos" w:cstheme="majorBidi"/>
         </w:rPr>
         <w:tab/>
-        <w:t>Pre-fill values like SMTP server, port, username, and sender address.</w:t>
+        <w:t>Pre-fill values like SMTP server, port</w:t>
       </w:r>
     </w:p>
     <w:p>
@@ -4683,238 +4676,19 @@
           <w:rFonts w:ascii="Aptos" w:eastAsiaTheme="majorEastAsia" w:hAnsi="Aptos" w:cstheme="majorBidi"/>
         </w:rPr>
         <w:tab/>
-        <w:t>Leave the password field blank for security.</w:t>
-      </w:r>
-    </w:p>
-    <w:p>
-      <w:pPr>
-        <w:rPr>
-          <w:rFonts w:ascii="Aptos" w:eastAsiaTheme="majorEastAsia" w:hAnsi="Aptos" w:cstheme="majorBidi"/>
-        </w:rPr>
-      </w:pPr>
-      <w:r>
-        <w:rPr>
-          <w:rFonts w:ascii="Aptos" w:eastAsiaTheme="majorEastAsia" w:hAnsi="Aptos" w:cstheme="majorBidi"/>
-        </w:rPr>
-        <w:t>You’ll see a message like:</w:t>
-      </w:r>
-    </w:p>
-    <w:p>
-      <w:pPr>
-        <w:rPr>
-          <w:rFonts w:ascii="Aptos" w:eastAsiaTheme="majorEastAsia" w:hAnsi="Aptos" w:cstheme="majorBidi"/>
-        </w:rPr>
-      </w:pPr>
-      <w:r>
-        <w:rPr>
-          <w:rFonts w:ascii="Aptos" w:eastAsiaTheme="majorEastAsia" w:hAnsi="Aptos" w:cstheme="majorBidi"/>
-        </w:rPr>
-        <w:drawing>
-          <wp:inline distT="0" distB="0" distL="0" distR="0" wp14:anchorId="7B2B6A1D" wp14:editId="37891B5C">
-            <wp:extent cx="5943600" cy="711200"/>
-            <wp:effectExtent l="0" t="0" r="0" b="0"/>
-            <wp:docPr id="898748088" name="Picture 1"/>
-            <wp:cNvGraphicFramePr>
-              <a:graphicFrameLocks xmlns:a="http://schemas.openxmlformats.org/drawingml/2006/main" noChangeAspect="1"/>
-            </wp:cNvGraphicFramePr>
-            <a:graphic xmlns:a="http://schemas.openxmlformats.org/drawingml/2006/main">
-              <a:graphicData uri="http://schemas.openxmlformats.org/drawingml/2006/picture">
-                <pic:pic xmlns:pic="http://schemas.openxmlformats.org/drawingml/2006/picture">
-                  <pic:nvPicPr>
-                    <pic:cNvPr id="898748088" name=""/>
-                    <pic:cNvPicPr/>
-                  </pic:nvPicPr>
-                  <pic:blipFill>
-                    <a:blip r:embed="rId9"/>
-                    <a:stretch>
-                      <a:fillRect/>
-                    </a:stretch>
-                  </pic:blipFill>
-                  <pic:spPr>
-                    <a:xfrm>
-                      <a:off x="0" y="0"/>
-                      <a:ext cx="5943600" cy="711200"/>
-                    </a:xfrm>
-                    <a:prstGeom prst="rect">
-                      <a:avLst/>
-                    </a:prstGeom>
-                  </pic:spPr>
-                </pic:pic>
-              </a:graphicData>
-            </a:graphic>
-          </wp:inline>
-        </w:drawing>
-      </w:r>
-    </w:p>
-    <w:p>
-      <w:pPr>
-        <w:rPr>
-          <w:rFonts w:ascii="Aptos" w:eastAsiaTheme="majorEastAsia" w:hAnsi="Aptos" w:cstheme="majorBidi"/>
-        </w:rPr>
-      </w:pPr>
-      <w:r>
-        <w:rPr>
-          <w:rFonts w:ascii="Aptos" w:eastAsiaTheme="majorEastAsia" w:hAnsi="Aptos" w:cstheme="majorBidi"/>
-        </w:rPr>
-        <w:t xml:space="preserve">2. </w:t>
-      </w:r>
-      <w:r>
-        <w:rPr>
-          <w:rFonts w:ascii="Aptos" w:eastAsiaTheme="majorEastAsia" w:hAnsi="Aptos" w:cstheme="majorBidi"/>
-          <w:b/>
-          <w:bCs/>
-        </w:rPr>
-        <w:t>Set Your SMTP Password</w:t>
-      </w:r>
-    </w:p>
-    <w:p>
-      <w:pPr>
-        <w:rPr>
-          <w:rFonts w:ascii="Aptos" w:eastAsiaTheme="majorEastAsia" w:hAnsi="Aptos" w:cstheme="majorBidi"/>
-        </w:rPr>
-      </w:pPr>
-      <w:r>
-        <w:rPr>
-          <w:rFonts w:ascii="Aptos" w:eastAsiaTheme="majorEastAsia" w:hAnsi="Aptos" w:cstheme="majorBidi"/>
-        </w:rPr>
-        <w:t>For security reasons, the password is not stored by default. To set it:</w:t>
-      </w:r>
-    </w:p>
-    <w:p>
-      <w:pPr>
-        <w:numPr>
-          <w:ilvl w:val="0"/>
-          <w:numId w:val="20"/>
-        </w:numPr>
-        <w:rPr>
-          <w:rFonts w:ascii="Aptos" w:eastAsiaTheme="majorEastAsia" w:hAnsi="Aptos" w:cstheme="majorBidi"/>
-        </w:rPr>
-      </w:pPr>
-      <w:r>
-        <w:rPr>
-          <w:rFonts w:ascii="Aptos" w:eastAsiaTheme="majorEastAsia" w:hAnsi="Aptos" w:cstheme="majorBidi"/>
-        </w:rPr>
-        <w:t xml:space="preserve">Open </w:t>
-      </w:r>
-      <w:r>
-        <w:rPr>
-          <w:rFonts w:ascii="Aptos" w:eastAsiaTheme="majorEastAsia" w:hAnsi="Aptos" w:cstheme="majorBidi"/>
-          <w:b/>
-          <w:bCs/>
-        </w:rPr>
-        <w:t>Command Prompt</w:t>
-      </w:r>
-      <w:r>
-        <w:rPr>
-          <w:rFonts w:ascii="Aptos" w:eastAsiaTheme="majorEastAsia" w:hAnsi="Aptos" w:cstheme="majorBidi"/>
-        </w:rPr>
-        <w:t>.</w:t>
-      </w:r>
-    </w:p>
-    <w:p>
-      <w:pPr>
-        <w:numPr>
-          <w:ilvl w:val="0"/>
-          <w:numId w:val="20"/>
-        </w:numPr>
-        <w:rPr>
-          <w:rFonts w:ascii="Aptos" w:eastAsiaTheme="majorEastAsia" w:hAnsi="Aptos" w:cstheme="majorBidi"/>
-        </w:rPr>
-      </w:pPr>
-      <w:r>
-        <w:rPr>
-          <w:rFonts w:ascii="Aptos" w:eastAsiaTheme="majorEastAsia" w:hAnsi="Aptos" w:cstheme="majorBidi"/>
-        </w:rPr>
-        <w:t xml:space="preserve">Type the following command, replacing </w:t>
-      </w:r>
-      <w:proofErr w:type="spellStart"/>
-      <w:r>
-        <w:rPr>
-          <w:rFonts w:ascii="Aptos" w:eastAsiaTheme="majorEastAsia" w:hAnsi="Aptos" w:cstheme="majorBidi"/>
-          <w:highlight w:val="cyan"/>
-        </w:rPr>
-        <w:t>your_password_here</w:t>
-      </w:r>
-      <w:proofErr w:type="spellEnd"/>
-      <w:r>
-        <w:rPr>
-          <w:rFonts w:ascii="Aptos" w:eastAsiaTheme="majorEastAsia" w:hAnsi="Aptos" w:cstheme="majorBidi"/>
-        </w:rPr>
-        <w:t xml:space="preserve"> with your actual SMTP password:</w:t>
-      </w:r>
-    </w:p>
-    <w:p>
-      <w:pPr>
-        <w:ind w:left="720"/>
-        <w:rPr>
-          <w:rFonts w:ascii="Aptos" w:eastAsiaTheme="majorEastAsia" w:hAnsi="Aptos" w:cstheme="majorBidi"/>
-        </w:rPr>
-      </w:pPr>
-      <w:r>
-        <w:rPr>
-          <w:rFonts w:ascii="Aptos" w:eastAsiaTheme="majorEastAsia" w:hAnsi="Aptos" w:cstheme="majorBidi"/>
-        </w:rPr>
-        <w:drawing>
-          <wp:inline distT="0" distB="0" distL="0" distR="0" wp14:anchorId="25796B1C" wp14:editId="5A490EA6">
-            <wp:extent cx="5943600" cy="554990"/>
-            <wp:effectExtent l="0" t="0" r="0" b="0"/>
-            <wp:docPr id="11081327" name="Picture 1"/>
-            <wp:cNvGraphicFramePr>
-              <a:graphicFrameLocks xmlns:a="http://schemas.openxmlformats.org/drawingml/2006/main" noChangeAspect="1"/>
-            </wp:cNvGraphicFramePr>
-            <a:graphic xmlns:a="http://schemas.openxmlformats.org/drawingml/2006/main">
-              <a:graphicData uri="http://schemas.openxmlformats.org/drawingml/2006/picture">
-                <pic:pic xmlns:pic="http://schemas.openxmlformats.org/drawingml/2006/picture">
-                  <pic:nvPicPr>
-                    <pic:cNvPr id="11081327" name=""/>
-                    <pic:cNvPicPr/>
-                  </pic:nvPicPr>
-                  <pic:blipFill>
-                    <a:blip r:embed="rId10"/>
-                    <a:stretch>
-                      <a:fillRect/>
-                    </a:stretch>
-                  </pic:blipFill>
-                  <pic:spPr>
-                    <a:xfrm>
-                      <a:off x="0" y="0"/>
-                      <a:ext cx="5943600" cy="554990"/>
-                    </a:xfrm>
-                    <a:prstGeom prst="rect">
-                      <a:avLst/>
-                    </a:prstGeom>
-                  </pic:spPr>
-                </pic:pic>
-              </a:graphicData>
-            </a:graphic>
-          </wp:inline>
-        </w:drawing>
-      </w:r>
-    </w:p>
-    <w:p>
-      <w:pPr>
-        <w:pStyle w:val="ListParagraph"/>
-        <w:numPr>
-          <w:ilvl w:val="0"/>
-          <w:numId w:val="20"/>
-        </w:numPr>
-        <w:rPr>
-          <w:rFonts w:ascii="Aptos" w:eastAsiaTheme="majorEastAsia" w:hAnsi="Aptos" w:cstheme="majorBidi"/>
-        </w:rPr>
-      </w:pPr>
-      <w:r>
-        <w:rPr>
-          <w:rFonts w:ascii="Aptos" w:eastAsiaTheme="majorEastAsia" w:hAnsi="Aptos" w:cstheme="majorBidi"/>
-        </w:rPr>
-        <w:t xml:space="preserve">Press </w:t>
-      </w:r>
-      <w:r>
-        <w:rPr>
-          <w:rFonts w:ascii="Aptos" w:eastAsiaTheme="majorEastAsia" w:hAnsi="Aptos" w:cstheme="majorBidi"/>
-          <w:b/>
-          <w:bCs/>
-        </w:rPr>
-        <w:t>ENTER</w:t>
+        <w:t xml:space="preserve">Leave the </w:t>
+      </w:r>
+      <w:r>
+        <w:rPr>
+          <w:rFonts w:ascii="Aptos" w:eastAsiaTheme="majorEastAsia" w:hAnsi="Aptos" w:cstheme="majorBidi"/>
+        </w:rPr>
+        <w:t xml:space="preserve">username &amp; </w:t>
+      </w:r>
+      <w:r>
+        <w:rPr>
+          <w:rFonts w:ascii="Aptos" w:eastAsiaTheme="majorEastAsia" w:hAnsi="Aptos" w:cstheme="majorBidi"/>
+        </w:rPr>
+        <w:t>password field blank for security.</w:t>
       </w:r>
     </w:p>
     <w:p>
@@ -4940,6 +4714,23 @@
           <w:szCs w:val="36"/>
         </w:rPr>
         <w:t xml:space="preserve"> You only need to do this once. The password will be saved as a user-level environment variable.</w:t>
+      </w:r>
+    </w:p>
+    <w:p>
+      <w:pPr>
+        <w:rPr>
+          <w:rFonts w:ascii="Aptos" w:eastAsiaTheme="majorEastAsia" w:hAnsi="Aptos" w:cstheme="majorBidi"/>
+          <w:sz w:val="36"/>
+          <w:szCs w:val="36"/>
+        </w:rPr>
+      </w:pPr>
+      <w:r>
+        <w:rPr>
+          <w:rFonts w:ascii="Aptos" w:eastAsiaTheme="majorEastAsia" w:hAnsi="Aptos" w:cstheme="majorBidi"/>
+          <w:sz w:val="36"/>
+          <w:szCs w:val="36"/>
+        </w:rPr>
+        <w:br w:type="page"/>
       </w:r>
     </w:p>
     <w:p>
@@ -5040,23 +4831,6 @@
     </w:p>
     <w:p>
       <w:pPr>
-        <w:numPr>
-          <w:ilvl w:val="0"/>
-          <w:numId w:val="21"/>
-        </w:numPr>
-        <w:rPr>
-          <w:rFonts w:ascii="Aptos" w:eastAsiaTheme="majorEastAsia" w:hAnsi="Aptos" w:cstheme="majorBidi"/>
-        </w:rPr>
-      </w:pPr>
-      <w:r>
-        <w:rPr>
-          <w:rFonts w:ascii="Aptos" w:eastAsiaTheme="majorEastAsia" w:hAnsi="Aptos" w:cstheme="majorBidi"/>
-        </w:rPr>
-        <w:t>Warn you if any are missing or if the password is still blank.</w:t>
-      </w:r>
-    </w:p>
-    <w:p>
-      <w:pPr>
         <w:rPr>
           <w:rFonts w:ascii="Aptos" w:eastAsiaTheme="majorEastAsia" w:hAnsi="Aptos" w:cstheme="majorBidi"/>
         </w:rPr>
@@ -5077,6 +4851,7 @@
       <w:r>
         <w:rPr>
           <w:rFonts w:ascii="Aptos" w:eastAsiaTheme="majorEastAsia" w:hAnsi="Aptos" w:cstheme="majorBidi"/>
+          <w:noProof/>
         </w:rPr>
         <w:drawing>
           <wp:inline distT="0" distB="0" distL="0" distR="0" wp14:anchorId="438CFE41" wp14:editId="44B8DEBD">
@@ -5094,7 +4869,7 @@
                     <pic:cNvPicPr/>
                   </pic:nvPicPr>
                   <pic:blipFill>
-                    <a:blip r:embed="rId11"/>
+                    <a:blip r:embed="rId9"/>
                     <a:stretch>
                       <a:fillRect/>
                     </a:stretch>
@@ -8576,6 +8351,7 @@
   <w:style w:type="character" w:default="1" w:styleId="DefaultParagraphFont">
     <w:name w:val="Default Paragraph Font"/>
     <w:uiPriority w:val="1"/>
+    <w:semiHidden/>
     <w:unhideWhenUsed/>
   </w:style>
   <w:style w:type="table" w:default="1" w:styleId="TableNormal">

</xml_diff>